<commit_message>
add names to protocol
added authors and section for replace tags
</commit_message>
<xml_diff>
--- a/doc/protocols/SCBI 2023 Census Protocol.docx
+++ b/doc/protocols/SCBI 2023 Census Protocol.docx
@@ -32,7 +32,56 @@
         <w:spacing w:before="9"/>
         <w:rPr>
           <w:b/>
-          <w:sz w:val="29"/>
+          <w:sz w:val="26"/>
+          <w:szCs w:val="26"/>
+        </w:rPr>
+      </w:pPr>
+    </w:p>
+    <w:p>
+      <w:pPr>
+        <w:pStyle w:val="BodyText"/>
+        <w:spacing w:before="9"/>
+        <w:rPr>
+          <w:bCs/>
+          <w:sz w:val="26"/>
+          <w:szCs w:val="26"/>
+        </w:rPr>
+      </w:pPr>
+      <w:r>
+        <w:rPr>
+          <w:b/>
+          <w:sz w:val="26"/>
+          <w:szCs w:val="26"/>
+        </w:rPr>
+        <w:t xml:space="preserve">Authors: </w:t>
+      </w:r>
+      <w:r>
+        <w:rPr>
+          <w:bCs/>
+          <w:sz w:val="26"/>
+          <w:szCs w:val="26"/>
+        </w:rPr>
+        <w:t xml:space="preserve">Iris Kennedy, Krystal Bagnaschi, Caroline Troy, Rachel Hoffman, Erin </w:t>
+      </w:r>
+      <w:proofErr w:type="spellStart"/>
+      <w:r>
+        <w:rPr>
+          <w:bCs/>
+          <w:sz w:val="26"/>
+          <w:szCs w:val="26"/>
+        </w:rPr>
+        <w:t>MacMonigle</w:t>
+      </w:r>
+      <w:proofErr w:type="spellEnd"/>
+    </w:p>
+    <w:p>
+      <w:pPr>
+        <w:pStyle w:val="BodyText"/>
+        <w:spacing w:before="9"/>
+        <w:rPr>
+          <w:bCs/>
+          <w:sz w:val="26"/>
+          <w:szCs w:val="26"/>
         </w:rPr>
       </w:pPr>
     </w:p>
@@ -742,22 +791,6 @@
         <w:tabs>
           <w:tab w:val="left" w:pos="1540"/>
         </w:tabs>
-      </w:pPr>
-      <w:r>
-        <w:t>DBH</w:t>
-      </w:r>
-      <w:r>
-        <w:rPr>
-          <w:spacing w:val="-2"/>
-        </w:rPr>
-        <w:t xml:space="preserve"> </w:t>
-      </w:r>
-      <w:r>
-        <w:t>tapes</w:t>
-      </w:r>
-    </w:p>
-    <w:p>
-      <w:pPr>
         <w:sectPr>
           <w:type w:val="continuous"/>
           <w:pgSz w:w="12240" w:h="15840"/>
@@ -765,6 +798,21 @@
           <w:cols w:space="720"/>
         </w:sectPr>
       </w:pPr>
+      <w:r>
+        <w:t>DBH</w:t>
+      </w:r>
+      <w:r>
+        <w:rPr>
+          <w:spacing w:val="-2"/>
+        </w:rPr>
+        <w:t xml:space="preserve"> </w:t>
+      </w:r>
+      <w:r>
+        <w:t>tapes</w:t>
+      </w:r>
+      <w:r>
+        <w:t xml:space="preserve"> (5m or 10m)</w:t>
+      </w:r>
     </w:p>
     <w:p>
       <w:pPr>
@@ -986,21 +1034,7 @@
         <w:rPr>
           <w:spacing w:val="-2"/>
         </w:rPr>
-        <w:t>Trees</w:t>
-      </w:r>
-      <w:proofErr w:type="gramStart"/>
-      <w:r>
-        <w:rPr>
-          <w:spacing w:val="-2"/>
-        </w:rPr>
-        <w:t>”,</w:t>
-      </w:r>
-      <w:proofErr w:type="gramEnd"/>
-      <w:r>
-        <w:rPr>
-          <w:spacing w:val="-2"/>
-        </w:rPr>
-        <w:t xml:space="preserve"> </w:t>
+        <w:t xml:space="preserve">Trees”, </w:t>
       </w:r>
       <w:r>
         <w:t>see section</w:t>
@@ -3552,15 +3586,7 @@
         <w:t xml:space="preserve">irregular, </w:t>
       </w:r>
       <w:r>
-        <w:t>and a different HOM does not resolve irregularity issues, use code I (</w:t>
-      </w:r>
-      <w:proofErr w:type="gramStart"/>
-      <w:r>
-        <w:t>e.g.</w:t>
-      </w:r>
-      <w:proofErr w:type="gramEnd"/>
-      <w:r>
-        <w:t xml:space="preserve"> in the Codes</w:t>
+        <w:t>and a different HOM does not resolve irregularity issues, use code I (e.g. in the Codes</w:t>
       </w:r>
       <w:r>
         <w:rPr>
@@ -4493,15 +4519,7 @@
         <w:t xml:space="preserve"> </w:t>
       </w:r>
       <w:r>
-        <w:t xml:space="preserve">the stem to grow for a longer </w:t>
-      </w:r>
-      <w:proofErr w:type="gramStart"/>
-      <w:r>
-        <w:t>period of time</w:t>
-      </w:r>
-      <w:proofErr w:type="gramEnd"/>
-      <w:r>
-        <w:t xml:space="preserve"> without swallowing the</w:t>
+        <w:t>the stem to grow for a longer period of time without swallowing the</w:t>
       </w:r>
       <w:r>
         <w:rPr>
@@ -5595,13 +5613,7 @@
         <w:rPr>
           <w:u w:val="single"/>
         </w:rPr>
-        <w:t xml:space="preserve">CURRENT </w:t>
-      </w:r>
-      <w:r>
-        <w:rPr>
-          <w:u w:val="single"/>
-        </w:rPr>
-        <w:t>2023 Multiple Stem System</w:t>
+        <w:t>CURRENT 2023 Multiple Stem System</w:t>
       </w:r>
     </w:p>
     <w:p>
@@ -5696,13 +5708,8 @@
         <w:t xml:space="preserve">wire with ID tag </w:t>
       </w:r>
       <w:r>
-        <w:t>- First largest stem (</w:t>
-      </w:r>
-      <w:proofErr w:type="gramStart"/>
-      <w:r>
-        <w:t>principle</w:t>
-      </w:r>
-      <w:proofErr w:type="gramEnd"/>
+        <w:t>- First largest stem (principle</w:t>
+      </w:r>
       <w:r>
         <w:rPr>
           <w:spacing w:val="-13"/>
@@ -6261,11 +6268,9 @@
         </w:rPr>
         <w:t xml:space="preserve"> </w:t>
       </w:r>
-      <w:proofErr w:type="gramStart"/>
       <w:r>
         <w:t>e.g.</w:t>
       </w:r>
-      <w:proofErr w:type="gramEnd"/>
       <w:r>
         <w:rPr>
           <w:spacing w:val="-7"/>
@@ -6571,15 +6576,7 @@
         <w:ind w:left="100" w:right="111"/>
       </w:pPr>
       <w:r>
-        <w:t xml:space="preserve">During the 2013 re-census, colored wires were attached to up to 5 stems in </w:t>
-      </w:r>
-      <w:proofErr w:type="gramStart"/>
-      <w:r>
-        <w:t>each individual</w:t>
-      </w:r>
-      <w:proofErr w:type="gramEnd"/>
-      <w:r>
-        <w:t>. The largest stem was given the tag. If the stem with the tag died, then it was moved to the next largest living stem.</w:t>
+        <w:t>During the 2013 re-census, colored wires were attached to up to 5 stems in each individual. The largest stem was given the tag. If the stem with the tag died, then it was moved to the next largest living stem.</w:t>
       </w:r>
     </w:p>
     <w:p>
@@ -7071,11 +7068,9 @@
         </w:rPr>
         <w:t xml:space="preserve"> </w:t>
       </w:r>
-      <w:proofErr w:type="gramStart"/>
       <w:r>
         <w:t>e.g.</w:t>
       </w:r>
-      <w:proofErr w:type="gramEnd"/>
       <w:r>
         <w:rPr>
           <w:spacing w:val="-7"/>
@@ -7382,23 +7377,7 @@
           <w:iCs/>
           <w:u w:val="none"/>
         </w:rPr>
-        <w:t xml:space="preserve"> .5m away from the principal stem it gets added as </w:t>
-      </w:r>
-      <w:proofErr w:type="gramStart"/>
-      <w:r>
-        <w:rPr>
-          <w:iCs/>
-          <w:u w:val="none"/>
-        </w:rPr>
-        <w:t>a new recruit</w:t>
-      </w:r>
-      <w:proofErr w:type="gramEnd"/>
-      <w:r>
-        <w:rPr>
-          <w:iCs/>
-          <w:u w:val="none"/>
-        </w:rPr>
-        <w:t>.</w:t>
+        <w:t xml:space="preserve"> .5m away from the principal stem it gets added as a new recruit.</w:t>
       </w:r>
     </w:p>
     <w:p>
@@ -8314,6 +8293,26 @@
     <w:p>
       <w:pPr>
         <w:spacing w:line="276" w:lineRule="auto"/>
+      </w:pPr>
+    </w:p>
+    <w:p>
+      <w:pPr>
+        <w:pStyle w:val="Heading2"/>
+        <w:spacing w:before="1"/>
+        <w:rPr>
+          <w:u w:val="none"/>
+        </w:rPr>
+      </w:pPr>
+      <w:r>
+        <w:t>R</w:t>
+      </w:r>
+      <w:r>
+        <w:t>EPLACING TAGS (Code RT)</w:t>
+      </w:r>
+    </w:p>
+    <w:p>
+      <w:pPr>
+        <w:spacing w:line="276" w:lineRule="auto"/>
         <w:sectPr>
           <w:pgSz w:w="12240" w:h="15840"/>
           <w:pgMar w:top="1500" w:right="1280" w:bottom="280" w:left="1340" w:header="720" w:footer="720" w:gutter="0"/>
@@ -9338,15 +9337,7 @@
               <w:spacing w:before="112"/>
             </w:pPr>
             <w:r>
-              <w:t xml:space="preserve">Code applied when </w:t>
-            </w:r>
-            <w:proofErr w:type="gramStart"/>
-            <w:r>
-              <w:t>the majority of</w:t>
-            </w:r>
-            <w:proofErr w:type="gramEnd"/>
-            <w:r>
-              <w:t xml:space="preserve"> the principal/largest stem is dead above 1.3 m (See illustration)</w:t>
+              <w:t>Code applied when the majority of the principal/largest stem is dead above 1.3 m (See illustration)</w:t>
             </w:r>
           </w:p>
         </w:tc>
@@ -10024,15 +10015,7 @@
               <w:t xml:space="preserve">dead </w:t>
             </w:r>
             <w:r>
-              <w:t xml:space="preserve">and there is another stem coming from the ground (&gt;= 10mm </w:t>
-            </w:r>
-            <w:proofErr w:type="gramStart"/>
-            <w:r>
-              <w:t>DBH,&lt;</w:t>
-            </w:r>
-            <w:proofErr w:type="gramEnd"/>
-            <w:r>
-              <w:t>0.25 m distance from first stem) the main stem still receives code M (not R!).</w:t>
+              <w:t>and there is another stem coming from the ground (&gt;= 10mm DBH,&lt;0.25 m distance from first stem) the main stem still receives code M (not R!).</w:t>
             </w:r>
           </w:p>
         </w:tc>
@@ -10283,15 +10266,7 @@
               <w:t xml:space="preserve">whole </w:t>
             </w:r>
             <w:r>
-              <w:t xml:space="preserve">plant, not the individual stem. If the "resprouted" part does qualify as a measurable stem, </w:t>
-            </w:r>
-            <w:proofErr w:type="gramStart"/>
-            <w:r>
-              <w:t>don't</w:t>
-            </w:r>
-            <w:proofErr w:type="gramEnd"/>
-            <w:r>
-              <w:t xml:space="preserve"> give it code R. Instead, it is classified as a new stem. If sprouting from the ground, resprouts should be within 0.25 m of the old stem.</w:t>
+              <w:t>plant, not the individual stem. If the "resprouted" part does qualify as a measurable stem, don't give it code R. Instead, it is classified as a new stem. If sprouting from the ground, resprouts should be within 0.25 m of the old stem.</w:t>
             </w:r>
           </w:p>
         </w:tc>
@@ -10781,14 +10756,12 @@
         <w:t>GitHubAction_checks</w:t>
       </w:r>
       <w:proofErr w:type="spellEnd"/>
-      <w:proofErr w:type="gramStart"/>
       <w:r>
         <w:rPr>
           <w:i/>
         </w:rPr>
         <w:t>”.</w:t>
       </w:r>
-      <w:proofErr w:type="gramEnd"/>
     </w:p>
     <w:p>
       <w:pPr>
@@ -10806,15 +10779,7 @@
         <w:ind w:left="100"/>
       </w:pPr>
       <w:r>
-        <w:t xml:space="preserve">Any errors that </w:t>
-      </w:r>
-      <w:proofErr w:type="gramStart"/>
-      <w:r>
-        <w:t>can’t</w:t>
-      </w:r>
-      <w:proofErr w:type="gramEnd"/>
-      <w:r>
-        <w:t xml:space="preserve"> be resolved by going through the iPad must be revisited in the forest.</w:t>
+        <w:t>Any errors that can’t be resolved by going through the iPad must be revisited in the forest.</w:t>
       </w:r>
     </w:p>
     <w:p>
@@ -11751,21 +11716,7 @@
               <w:rPr>
                 <w:sz w:val="20"/>
               </w:rPr>
-              <w:t xml:space="preserve">Check that percent crown intact was recorded if status is A, </w:t>
-            </w:r>
-            <w:proofErr w:type="gramStart"/>
-            <w:r>
-              <w:rPr>
-                <w:sz w:val="20"/>
-              </w:rPr>
-              <w:t>AU</w:t>
-            </w:r>
-            <w:proofErr w:type="gramEnd"/>
-            <w:r>
-              <w:rPr>
-                <w:sz w:val="20"/>
-              </w:rPr>
-              <w:t xml:space="preserve"> or DS</w:t>
+              <w:t>Check that percent crown intact was recorded if status is A, AU or DS</w:t>
             </w:r>
           </w:p>
         </w:tc>
@@ -12669,23 +12620,7 @@
           <w:b/>
           <w:bCs/>
         </w:rPr>
-        <w:t>“</w:t>
-      </w:r>
-      <w:proofErr w:type="gramStart"/>
-      <w:r>
-        <w:rPr>
-          <w:b/>
-          <w:bCs/>
-        </w:rPr>
-        <w:t>tag</w:t>
-      </w:r>
-      <w:proofErr w:type="gramEnd"/>
-      <w:r>
-        <w:rPr>
-          <w:b/>
-          <w:bCs/>
-        </w:rPr>
-        <w:t xml:space="preserve"> removed”</w:t>
+        <w:t>“tag removed”</w:t>
       </w:r>
       <w:r>
         <w:t xml:space="preserve"> – put for when you remove a tag from a plant. Tags should be removed from dead and down trees with </w:t>
@@ -12711,23 +12646,7 @@
           <w:b/>
           <w:bCs/>
         </w:rPr>
-        <w:t>“</w:t>
-      </w:r>
-      <w:proofErr w:type="gramStart"/>
-      <w:r>
-        <w:rPr>
-          <w:b/>
-          <w:bCs/>
-        </w:rPr>
-        <w:t>species</w:t>
-      </w:r>
-      <w:proofErr w:type="gramEnd"/>
-      <w:r>
-        <w:rPr>
-          <w:b/>
-          <w:bCs/>
-        </w:rPr>
-        <w:t xml:space="preserve"> is not __ is ___”</w:t>
+        <w:t>“species is not __ is ___”</w:t>
       </w:r>
       <w:r>
         <w:t xml:space="preserve"> – put when you find a species that is mis-identified (the ___ are each a species code i.e. </w:t>
@@ -12754,34 +12673,10 @@
           <w:b/>
           <w:bCs/>
         </w:rPr>
-        <w:t>“</w:t>
-      </w:r>
-      <w:proofErr w:type="gramStart"/>
-      <w:r>
-        <w:rPr>
-          <w:b/>
-          <w:bCs/>
-        </w:rPr>
-        <w:t>wire</w:t>
-      </w:r>
-      <w:proofErr w:type="gramEnd"/>
-      <w:r>
-        <w:rPr>
-          <w:b/>
-          <w:bCs/>
-        </w:rPr>
-        <w:t xml:space="preserve"> removed”</w:t>
-      </w:r>
-      <w:r>
-        <w:t xml:space="preserve"> – put for when you remove a wire from a stem. Wires should be removed from a stem that has been dead for 2 censuses, or if it is dead and down. (</w:t>
-      </w:r>
-      <w:proofErr w:type="gramStart"/>
-      <w:r>
-        <w:t>previously</w:t>
-      </w:r>
-      <w:proofErr w:type="gramEnd"/>
-      <w:r>
-        <w:t xml:space="preserve"> they used code WR for this). It is sometimes necessary for clarity to leave wires in the field to help future field crews deduce stems so it is sometimes a judgement call.</w:t>
+        <w:t>“wire removed”</w:t>
+      </w:r>
+      <w:r>
+        <w:t xml:space="preserve"> – put for when you remove a wire from a stem. Wires should be removed from a stem that has been dead for 2 censuses, or if it is dead and down. (previously they used code WR for this). It is sometimes necessary for clarity to leave wires in the field to help future field crews deduce stems so it is sometimes a judgement call.</w:t>
       </w:r>
     </w:p>
     <w:sectPr>

</xml_diff>

<commit_message>
Update scbi 2023 cencus protocol
</commit_message>
<xml_diff>
--- a/doc/protocols/SCBI 2023 Census Protocol.docx
+++ b/doc/protocols/SCBI 2023 Census Protocol.docx
@@ -61,18 +61,8 @@
           <w:sz w:val="26"/>
           <w:szCs w:val="26"/>
         </w:rPr>
-        <w:t xml:space="preserve">Iris Kennedy, Krystal Bagnaschi, Caroline Troy, Rachel Hoffman, Erin </w:t>
-      </w:r>
-      <w:proofErr w:type="spellStart"/>
-      <w:r>
-        <w:rPr>
-          <w:bCs/>
-          <w:sz w:val="26"/>
-          <w:szCs w:val="26"/>
-        </w:rPr>
-        <w:t>MacMonigle</w:t>
-      </w:r>
-      <w:proofErr w:type="spellEnd"/>
+        <w:t>Iris Kennedy, Krystal Bagnaschi, Caroline Troy, Rachel Hoffman, Erin MacMonigle</w:t>
+      </w:r>
     </w:p>
     <w:p>
       <w:pPr>
@@ -3586,7 +3576,15 @@
         <w:t xml:space="preserve">irregular, </w:t>
       </w:r>
       <w:r>
-        <w:t>and a different HOM does not resolve irregularity issues, use code I (e.g. in the Codes</w:t>
+        <w:t>and a different HOM does not resolve irregularity issues, use code I (</w:t>
+      </w:r>
+      <w:proofErr w:type="gramStart"/>
+      <w:r>
+        <w:t>e.g.</w:t>
+      </w:r>
+      <w:proofErr w:type="gramEnd"/>
+      <w:r>
+        <w:t xml:space="preserve"> in the Codes</w:t>
       </w:r>
       <w:r>
         <w:rPr>
@@ -5708,8 +5706,13 @@
         <w:t xml:space="preserve">wire with ID tag </w:t>
       </w:r>
       <w:r>
-        <w:t>- First largest stem (principle</w:t>
-      </w:r>
+        <w:t>- First largest stem (</w:t>
+      </w:r>
+      <w:proofErr w:type="gramStart"/>
+      <w:r>
+        <w:t>principle</w:t>
+      </w:r>
+      <w:proofErr w:type="gramEnd"/>
       <w:r>
         <w:rPr>
           <w:spacing w:val="-13"/>
@@ -6268,9 +6271,11 @@
         </w:rPr>
         <w:t xml:space="preserve"> </w:t>
       </w:r>
+      <w:proofErr w:type="gramStart"/>
       <w:r>
         <w:t>e.g.</w:t>
       </w:r>
+      <w:proofErr w:type="gramEnd"/>
       <w:r>
         <w:rPr>
           <w:spacing w:val="-7"/>
@@ -7068,9 +7073,11 @@
         </w:rPr>
         <w:t xml:space="preserve"> </w:t>
       </w:r>
+      <w:proofErr w:type="gramStart"/>
       <w:r>
         <w:t>e.g.</w:t>
       </w:r>
+      <w:proofErr w:type="gramEnd"/>
       <w:r>
         <w:rPr>
           <w:spacing w:val="-7"/>
@@ -8304,10 +8311,7 @@
         </w:rPr>
       </w:pPr>
       <w:r>
-        <w:t>R</w:t>
-      </w:r>
-      <w:r>
-        <w:t>EPLACING TAGS (Code RT)</w:t>
+        <w:t>REPLACING TAGS (Code RT)</w:t>
       </w:r>
     </w:p>
     <w:p>
@@ -10015,7 +10019,15 @@
               <w:t xml:space="preserve">dead </w:t>
             </w:r>
             <w:r>
-              <w:t>and there is another stem coming from the ground (&gt;= 10mm DBH,&lt;0.25 m distance from first stem) the main stem still receives code M (not R!).</w:t>
+              <w:t xml:space="preserve">and there is another stem coming from the ground (&gt;= 10mm </w:t>
+            </w:r>
+            <w:proofErr w:type="gramStart"/>
+            <w:r>
+              <w:t>DBH,&lt;</w:t>
+            </w:r>
+            <w:proofErr w:type="gramEnd"/>
+            <w:r>
+              <w:t>0.25 m distance from first stem) the main stem still receives code M (not R!).</w:t>
             </w:r>
           </w:p>
         </w:tc>
@@ -12620,7 +12632,30 @@
           <w:b/>
           <w:bCs/>
         </w:rPr>
-        <w:t>“tag removed”</w:t>
+        <w:t>“</w:t>
+      </w:r>
+      <w:proofErr w:type="gramStart"/>
+      <w:r>
+        <w:rPr>
+          <w:b/>
+          <w:bCs/>
+        </w:rPr>
+        <w:t>tag</w:t>
+      </w:r>
+      <w:proofErr w:type="gramEnd"/>
+      <w:r>
+        <w:rPr>
+          <w:b/>
+          <w:bCs/>
+        </w:rPr>
+        <w:t xml:space="preserve"> removed”</w:t>
+      </w:r>
+      <w:r>
+        <w:rPr>
+          <w:b/>
+          <w:bCs/>
+        </w:rPr>
+        <w:t xml:space="preserve"> or “TR”</w:t>
       </w:r>
       <w:r>
         <w:t xml:space="preserve"> – put for when you remove a tag from a plant. Tags should be removed from dead and down trees with </w:t>
@@ -12646,7 +12681,23 @@
           <w:b/>
           <w:bCs/>
         </w:rPr>
-        <w:t>“species is not __ is ___”</w:t>
+        <w:t>“</w:t>
+      </w:r>
+      <w:proofErr w:type="gramStart"/>
+      <w:r>
+        <w:rPr>
+          <w:b/>
+          <w:bCs/>
+        </w:rPr>
+        <w:t>species</w:t>
+      </w:r>
+      <w:proofErr w:type="gramEnd"/>
+      <w:r>
+        <w:rPr>
+          <w:b/>
+          <w:bCs/>
+        </w:rPr>
+        <w:t xml:space="preserve"> is not __ is ___”</w:t>
       </w:r>
       <w:r>
         <w:t xml:space="preserve"> – put when you find a species that is mis-identified (the ___ are each a species code i.e. </w:t>
@@ -12673,10 +12724,132 @@
           <w:b/>
           <w:bCs/>
         </w:rPr>
-        <w:t>“wire removed”</w:t>
+        <w:t>“</w:t>
+      </w:r>
+      <w:proofErr w:type="gramStart"/>
+      <w:r>
+        <w:rPr>
+          <w:b/>
+          <w:bCs/>
+        </w:rPr>
+        <w:t>wire</w:t>
+      </w:r>
+      <w:proofErr w:type="gramEnd"/>
+      <w:r>
+        <w:rPr>
+          <w:b/>
+          <w:bCs/>
+        </w:rPr>
+        <w:t xml:space="preserve"> removed”</w:t>
       </w:r>
       <w:r>
         <w:t xml:space="preserve"> – put for when you remove a wire from a stem. Wires should be removed from a stem that has been dead for 2 censuses, or if it is dead and down. (previously they used code WR for this). It is sometimes necessary for clarity to leave wires in the field to help future field crews deduce stems so it is sometimes a judgement call.</w:t>
+      </w:r>
+    </w:p>
+    <w:p/>
+    <w:p>
+      <w:pPr>
+        <w:rPr>
+          <w:u w:val="single"/>
+        </w:rPr>
+      </w:pPr>
+      <w:r>
+        <w:rPr>
+          <w:u w:val="single"/>
+        </w:rPr>
+        <w:t>MISCELANIOUS NOTES</w:t>
+      </w:r>
+    </w:p>
+    <w:p>
+      <w:pPr>
+        <w:pStyle w:val="ListParagraph"/>
+        <w:numPr>
+          <w:ilvl w:val="0"/>
+          <w:numId w:val="8"/>
+        </w:numPr>
+        <w:rPr>
+          <w:b/>
+          <w:bCs/>
+        </w:rPr>
+      </w:pPr>
+      <w:r>
+        <w:rPr>
+          <w:b/>
+          <w:bCs/>
+        </w:rPr>
+        <w:t>“</w:t>
+      </w:r>
+      <w:r>
+        <w:rPr>
+          <w:b/>
+          <w:bCs/>
+        </w:rPr>
+        <w:t>BR”</w:t>
+      </w:r>
+      <w:r>
+        <w:t xml:space="preserve"> – </w:t>
+      </w:r>
+      <w:r>
+        <w:t>Brigit Rooney</w:t>
+      </w:r>
+      <w:r>
+        <w:t xml:space="preserve"> collected data</w:t>
+      </w:r>
+    </w:p>
+    <w:p>
+      <w:pPr>
+        <w:pStyle w:val="ListParagraph"/>
+        <w:numPr>
+          <w:ilvl w:val="0"/>
+          <w:numId w:val="8"/>
+        </w:numPr>
+        <w:rPr>
+          <w:b/>
+          <w:bCs/>
+        </w:rPr>
+      </w:pPr>
+      <w:r>
+        <w:rPr>
+          <w:b/>
+          <w:bCs/>
+        </w:rPr>
+        <w:t xml:space="preserve">“NG” </w:t>
+      </w:r>
+      <w:r>
+        <w:t>– Nick Garnhart collected data</w:t>
+      </w:r>
+    </w:p>
+    <w:p>
+      <w:pPr>
+        <w:pStyle w:val="ListParagraph"/>
+        <w:numPr>
+          <w:ilvl w:val="0"/>
+          <w:numId w:val="8"/>
+        </w:numPr>
+        <w:rPr>
+          <w:b/>
+          <w:bCs/>
+        </w:rPr>
+      </w:pPr>
+      <w:r>
+        <w:rPr>
+          <w:b/>
+          <w:bCs/>
+        </w:rPr>
+        <w:t xml:space="preserve">“NW” </w:t>
+      </w:r>
+      <w:r>
+        <w:t>–</w:t>
+      </w:r>
+      <w:r>
+        <w:rPr>
+          <w:b/>
+          <w:bCs/>
+        </w:rPr>
+        <w:t xml:space="preserve"> </w:t>
+      </w:r>
+      <w:r>
+        <w:t>Nate Weisenbeck collected data</w:t>
       </w:r>
     </w:p>
     <w:sectPr>
@@ -12701,7 +12874,6 @@
       <w:lvlJc w:val="left"/>
       <w:pPr>
         <w:ind w:left="820" w:hanging="360"/>
-        <w:jc w:val="left"/>
       </w:pPr>
       <w:rPr>
         <w:rFonts w:ascii="Arial" w:eastAsia="Arial" w:hAnsi="Arial" w:cs="Arial" w:hint="default"/>
@@ -13044,6 +13216,119 @@
     </w:lvl>
   </w:abstractNum>
   <w:abstractNum w:abstractNumId="3" w15:restartNumberingAfterBreak="0">
+    <w:nsid w:val="1CDE255B"/>
+    <w:multiLevelType w:val="hybridMultilevel"/>
+    <w:tmpl w:val="AC20DF62"/>
+    <w:lvl w:ilvl="0" w:tplc="04090001">
+      <w:start w:val="1"/>
+      <w:numFmt w:val="bullet"/>
+      <w:lvlText w:val=""/>
+      <w:lvlJc w:val="left"/>
+      <w:pPr>
+        <w:ind w:left="720" w:hanging="360"/>
+      </w:pPr>
+      <w:rPr>
+        <w:rFonts w:ascii="Symbol" w:hAnsi="Symbol" w:hint="default"/>
+      </w:rPr>
+    </w:lvl>
+    <w:lvl w:ilvl="1" w:tplc="04090003" w:tentative="1">
+      <w:start w:val="1"/>
+      <w:numFmt w:val="bullet"/>
+      <w:lvlText w:val="o"/>
+      <w:lvlJc w:val="left"/>
+      <w:pPr>
+        <w:ind w:left="1440" w:hanging="360"/>
+      </w:pPr>
+      <w:rPr>
+        <w:rFonts w:ascii="Courier New" w:hAnsi="Courier New" w:cs="Courier New" w:hint="default"/>
+      </w:rPr>
+    </w:lvl>
+    <w:lvl w:ilvl="2" w:tplc="04090005" w:tentative="1">
+      <w:start w:val="1"/>
+      <w:numFmt w:val="bullet"/>
+      <w:lvlText w:val=""/>
+      <w:lvlJc w:val="left"/>
+      <w:pPr>
+        <w:ind w:left="2160" w:hanging="360"/>
+      </w:pPr>
+      <w:rPr>
+        <w:rFonts w:ascii="Wingdings" w:hAnsi="Wingdings" w:hint="default"/>
+      </w:rPr>
+    </w:lvl>
+    <w:lvl w:ilvl="3" w:tplc="04090001" w:tentative="1">
+      <w:start w:val="1"/>
+      <w:numFmt w:val="bullet"/>
+      <w:lvlText w:val=""/>
+      <w:lvlJc w:val="left"/>
+      <w:pPr>
+        <w:ind w:left="2880" w:hanging="360"/>
+      </w:pPr>
+      <w:rPr>
+        <w:rFonts w:ascii="Symbol" w:hAnsi="Symbol" w:hint="default"/>
+      </w:rPr>
+    </w:lvl>
+    <w:lvl w:ilvl="4" w:tplc="04090003" w:tentative="1">
+      <w:start w:val="1"/>
+      <w:numFmt w:val="bullet"/>
+      <w:lvlText w:val="o"/>
+      <w:lvlJc w:val="left"/>
+      <w:pPr>
+        <w:ind w:left="3600" w:hanging="360"/>
+      </w:pPr>
+      <w:rPr>
+        <w:rFonts w:ascii="Courier New" w:hAnsi="Courier New" w:cs="Courier New" w:hint="default"/>
+      </w:rPr>
+    </w:lvl>
+    <w:lvl w:ilvl="5" w:tplc="04090005" w:tentative="1">
+      <w:start w:val="1"/>
+      <w:numFmt w:val="bullet"/>
+      <w:lvlText w:val=""/>
+      <w:lvlJc w:val="left"/>
+      <w:pPr>
+        <w:ind w:left="4320" w:hanging="360"/>
+      </w:pPr>
+      <w:rPr>
+        <w:rFonts w:ascii="Wingdings" w:hAnsi="Wingdings" w:hint="default"/>
+      </w:rPr>
+    </w:lvl>
+    <w:lvl w:ilvl="6" w:tplc="04090001" w:tentative="1">
+      <w:start w:val="1"/>
+      <w:numFmt w:val="bullet"/>
+      <w:lvlText w:val=""/>
+      <w:lvlJc w:val="left"/>
+      <w:pPr>
+        <w:ind w:left="5040" w:hanging="360"/>
+      </w:pPr>
+      <w:rPr>
+        <w:rFonts w:ascii="Symbol" w:hAnsi="Symbol" w:hint="default"/>
+      </w:rPr>
+    </w:lvl>
+    <w:lvl w:ilvl="7" w:tplc="04090003" w:tentative="1">
+      <w:start w:val="1"/>
+      <w:numFmt w:val="bullet"/>
+      <w:lvlText w:val="o"/>
+      <w:lvlJc w:val="left"/>
+      <w:pPr>
+        <w:ind w:left="5760" w:hanging="360"/>
+      </w:pPr>
+      <w:rPr>
+        <w:rFonts w:ascii="Courier New" w:hAnsi="Courier New" w:cs="Courier New" w:hint="default"/>
+      </w:rPr>
+    </w:lvl>
+    <w:lvl w:ilvl="8" w:tplc="04090005" w:tentative="1">
+      <w:start w:val="1"/>
+      <w:numFmt w:val="bullet"/>
+      <w:lvlText w:val=""/>
+      <w:lvlJc w:val="left"/>
+      <w:pPr>
+        <w:ind w:left="6480" w:hanging="360"/>
+      </w:pPr>
+      <w:rPr>
+        <w:rFonts w:ascii="Wingdings" w:hAnsi="Wingdings" w:hint="default"/>
+      </w:rPr>
+    </w:lvl>
+  </w:abstractNum>
+  <w:abstractNum w:abstractNumId="4" w15:restartNumberingAfterBreak="0">
     <w:nsid w:val="220D071F"/>
     <w:multiLevelType w:val="hybridMultilevel"/>
     <w:tmpl w:val="CB12168A"/>
@@ -13054,7 +13339,6 @@
       <w:lvlJc w:val="left"/>
       <w:pPr>
         <w:ind w:left="820" w:hanging="360"/>
-        <w:jc w:val="left"/>
       </w:pPr>
       <w:rPr>
         <w:rFonts w:ascii="Arial" w:eastAsia="Arial" w:hAnsi="Arial" w:cs="Arial" w:hint="default"/>
@@ -13162,7 +13446,7 @@
       </w:rPr>
     </w:lvl>
   </w:abstractNum>
-  <w:abstractNum w:abstractNumId="4" w15:restartNumberingAfterBreak="0">
+  <w:abstractNum w:abstractNumId="5" w15:restartNumberingAfterBreak="0">
     <w:nsid w:val="3EEC1B78"/>
     <w:multiLevelType w:val="hybridMultilevel"/>
     <w:tmpl w:val="26222C9C"/>
@@ -13173,7 +13457,6 @@
       <w:lvlJc w:val="left"/>
       <w:pPr>
         <w:ind w:left="820" w:hanging="360"/>
-        <w:jc w:val="left"/>
       </w:pPr>
       <w:rPr>
         <w:rFonts w:ascii="Arial" w:eastAsia="Arial" w:hAnsi="Arial" w:cs="Arial" w:hint="default"/>
@@ -13281,7 +13564,7 @@
       </w:rPr>
     </w:lvl>
   </w:abstractNum>
-  <w:abstractNum w:abstractNumId="5" w15:restartNumberingAfterBreak="0">
+  <w:abstractNum w:abstractNumId="6" w15:restartNumberingAfterBreak="0">
     <w:nsid w:val="4B2461CC"/>
     <w:multiLevelType w:val="hybridMultilevel"/>
     <w:tmpl w:val="31CCAC58"/>
@@ -13292,7 +13575,6 @@
       <w:lvlJc w:val="left"/>
       <w:pPr>
         <w:ind w:left="820" w:hanging="360"/>
-        <w:jc w:val="left"/>
       </w:pPr>
       <w:rPr>
         <w:rFonts w:ascii="Arial" w:eastAsia="Arial" w:hAnsi="Arial" w:cs="Arial" w:hint="default"/>
@@ -13310,7 +13592,6 @@
       <w:lvlJc w:val="left"/>
       <w:pPr>
         <w:ind w:left="1540" w:hanging="360"/>
-        <w:jc w:val="left"/>
       </w:pPr>
       <w:rPr>
         <w:rFonts w:ascii="Arial" w:eastAsia="Arial" w:hAnsi="Arial" w:cs="Arial" w:hint="default"/>
@@ -13406,7 +13687,7 @@
       </w:rPr>
     </w:lvl>
   </w:abstractNum>
-  <w:abstractNum w:abstractNumId="6" w15:restartNumberingAfterBreak="0">
+  <w:abstractNum w:abstractNumId="7" w15:restartNumberingAfterBreak="0">
     <w:nsid w:val="7E0A13FB"/>
     <w:multiLevelType w:val="hybridMultilevel"/>
     <w:tmpl w:val="6ACEC12A"/>
@@ -13520,7 +13801,7 @@
     </w:lvl>
   </w:abstractNum>
   <w:num w:numId="1" w16cid:durableId="1376272906">
-    <w:abstractNumId w:val="4"/>
+    <w:abstractNumId w:val="5"/>
   </w:num>
   <w:num w:numId="2" w16cid:durableId="1441030032">
     <w:abstractNumId w:val="0"/>
@@ -13529,16 +13810,19 @@
     <w:abstractNumId w:val="2"/>
   </w:num>
   <w:num w:numId="4" w16cid:durableId="692463923">
-    <w:abstractNumId w:val="3"/>
+    <w:abstractNumId w:val="4"/>
   </w:num>
   <w:num w:numId="5" w16cid:durableId="150484695">
-    <w:abstractNumId w:val="5"/>
+    <w:abstractNumId w:val="6"/>
   </w:num>
   <w:num w:numId="6" w16cid:durableId="532380509">
-    <w:abstractNumId w:val="6"/>
+    <w:abstractNumId w:val="7"/>
   </w:num>
   <w:num w:numId="7" w16cid:durableId="2035423363">
     <w:abstractNumId w:val="1"/>
+  </w:num>
+  <w:num w:numId="8" w16cid:durableId="574124336">
+    <w:abstractNumId w:val="3"/>
   </w:num>
 </w:numbering>
 </file>
@@ -13980,6 +14264,29 @@
       <w:u w:val="single" w:color="000000"/>
     </w:rPr>
   </w:style>
+  <w:style w:type="paragraph" w:styleId="Heading3">
+    <w:name w:val="heading 3"/>
+    <w:basedOn w:val="Normal"/>
+    <w:next w:val="Normal"/>
+    <w:link w:val="Heading3Char"/>
+    <w:uiPriority w:val="9"/>
+    <w:semiHidden/>
+    <w:unhideWhenUsed/>
+    <w:qFormat/>
+    <w:rsid w:val="006B61D4"/>
+    <w:pPr>
+      <w:keepNext/>
+      <w:keepLines/>
+      <w:spacing w:before="40"/>
+      <w:outlineLvl w:val="2"/>
+    </w:pPr>
+    <w:rPr>
+      <w:rFonts w:asciiTheme="majorHAnsi" w:eastAsiaTheme="majorEastAsia" w:hAnsiTheme="majorHAnsi" w:cstheme="majorBidi"/>
+      <w:color w:val="243F60" w:themeColor="accent1" w:themeShade="7F"/>
+      <w:sz w:val="24"/>
+      <w:szCs w:val="24"/>
+    </w:rPr>
+  </w:style>
   <w:style w:type="character" w:default="1" w:styleId="DefaultParagraphFont">
     <w:name w:val="Default Paragraph Font"/>
     <w:uiPriority w:val="1"/>
@@ -14047,6 +14354,20 @@
     <w:pPr>
       <w:ind w:left="94"/>
     </w:pPr>
+  </w:style>
+  <w:style w:type="character" w:customStyle="1" w:styleId="Heading3Char">
+    <w:name w:val="Heading 3 Char"/>
+    <w:basedOn w:val="DefaultParagraphFont"/>
+    <w:link w:val="Heading3"/>
+    <w:uiPriority w:val="9"/>
+    <w:semiHidden/>
+    <w:rsid w:val="006B61D4"/>
+    <w:rPr>
+      <w:rFonts w:asciiTheme="majorHAnsi" w:eastAsiaTheme="majorEastAsia" w:hAnsiTheme="majorHAnsi" w:cstheme="majorBidi"/>
+      <w:color w:val="243F60" w:themeColor="accent1" w:themeShade="7F"/>
+      <w:sz w:val="24"/>
+      <w:szCs w:val="24"/>
+    </w:rPr>
   </w:style>
 </w:styles>
 </file>

</xml_diff>

<commit_message>
adding a couple more things to the protocol
protocol updates
</commit_message>
<xml_diff>
--- a/doc/protocols/SCBI 2023 Census Protocol.docx
+++ b/doc/protocols/SCBI 2023 Census Protocol.docx
@@ -7,23 +7,7 @@
         <w:pStyle w:val="Title"/>
       </w:pPr>
       <w:r>
-        <w:t xml:space="preserve">SCBI - </w:t>
-      </w:r>
-      <w:proofErr w:type="spellStart"/>
-      <w:r>
-        <w:t>ForestGEO</w:t>
-      </w:r>
-      <w:proofErr w:type="spellEnd"/>
-      <w:r>
-        <w:t xml:space="preserve"> 2023 </w:t>
-      </w:r>
-      <w:proofErr w:type="spellStart"/>
-      <w:r>
-        <w:t>Recensus</w:t>
-      </w:r>
-      <w:proofErr w:type="spellEnd"/>
-      <w:r>
-        <w:t xml:space="preserve"> Protocol</w:t>
+        <w:t>SCBI - ForestGEO 2023 Recensus Protocol</w:t>
       </w:r>
     </w:p>
     <w:p>
@@ -82,15 +66,13 @@
         <w:ind w:left="100" w:right="172"/>
       </w:pPr>
       <w:r>
-        <w:t xml:space="preserve">The SCBI plot is 25.6 ha (400 m x 640 m) divided in 640 quadrats of 20 m x 20 m. An estimate of 25 quadrats, or 1 ha should be completed per week (an average of 5 quadrats per day). The goal of the </w:t>
-      </w:r>
-      <w:proofErr w:type="spellStart"/>
-      <w:r>
-        <w:t>recensus</w:t>
-      </w:r>
-      <w:proofErr w:type="spellEnd"/>
-      <w:r>
-        <w:t xml:space="preserve"> is to revisit and measure all tagged stems, and to tag and map new recruitments over 10 mm DBH (diameter at breast height).</w:t>
+        <w:t xml:space="preserve">The SCBI plot is 25.6 ha (400 m x 640 m) divided in 640 quadrats of 20 m x 20 m. An estimate of 25 quadrats, or 1 ha should be completed per week (an average of 5 quadrats per day). </w:t>
+      </w:r>
+      <w:r>
+        <w:t xml:space="preserve">More precisely, the goal should be 200 stems per person a day. </w:t>
+      </w:r>
+      <w:r>
+        <w:t>The goal of the recensus is to revisit and measure all tagged stems, and to tag and map new recruitments over 10 mm DBH (diameter at breast height).</w:t>
       </w:r>
     </w:p>
     <w:p>
@@ -109,7 +91,7 @@
         <w:ind w:left="100" w:right="172"/>
       </w:pPr>
       <w:r>
-        <w:t>Suggested workflow: 4 full days in the field, 1 half-day in the office to fix errors, conduct meetings, and discuss questions and problems.</w:t>
+        <w:t>Suggested workflow: 4 full days in the field, 1 day in the office to fix errors, conduct meetings, and discuss questions and problems.</w:t>
       </w:r>
     </w:p>
     <w:p>
@@ -163,16 +145,25 @@
         <w:spacing w:before="1"/>
       </w:pPr>
       <w:r>
+        <w:t>Download a new map.</w:t>
+      </w:r>
+      <w:r>
         <w:t xml:space="preserve">Select quadrats to cover during the </w:t>
       </w:r>
       <w:r>
         <w:rPr>
           <w:spacing w:val="-5"/>
         </w:rPr>
-        <w:t xml:space="preserve">day. </w:t>
-      </w:r>
-      <w:r>
-        <w:t>Use the plot map to guide</w:t>
+        <w:t>day</w:t>
+      </w:r>
+      <w:r>
+        <w:rPr>
+          <w:spacing w:val="-5"/>
+        </w:rPr>
+        <w:t>, use</w:t>
+      </w:r>
+      <w:r>
+        <w:t xml:space="preserve"> the plot map to guide</w:t>
       </w:r>
       <w:r>
         <w:rPr>
@@ -182,6 +173,9 @@
       </w:r>
       <w:r>
         <w:t>you.</w:t>
+      </w:r>
+      <w:r>
+        <w:t xml:space="preserve"> (note, new maps can be downloaded on a weekly rather than daily basis)</w:t>
       </w:r>
     </w:p>
     <w:p>
@@ -205,13 +199,8 @@
         </w:rPr>
         <w:t xml:space="preserve"> </w:t>
       </w:r>
-      <w:proofErr w:type="spellStart"/>
-      <w:r>
-        <w:t>Fieldmaps</w:t>
-      </w:r>
-      <w:proofErr w:type="spellEnd"/>
-      <w:r>
-        <w:t>,</w:t>
+      <w:r>
+        <w:t>Fieldmaps,</w:t>
       </w:r>
       <w:r>
         <w:rPr>
@@ -237,13 +226,8 @@
         </w:rPr>
         <w:t xml:space="preserve"> </w:t>
       </w:r>
-      <w:proofErr w:type="spellStart"/>
-      <w:r>
-        <w:t>wifi</w:t>
-      </w:r>
-      <w:proofErr w:type="spellEnd"/>
-      <w:r>
-        <w:t>,</w:t>
+      <w:r>
+        <w:t>wifi,</w:t>
       </w:r>
       <w:r>
         <w:rPr>
@@ -279,7 +263,7 @@
         <w:t xml:space="preserve"> </w:t>
       </w:r>
       <w:r>
-        <w:t>quadrats</w:t>
+        <w:t>map</w:t>
       </w:r>
       <w:r>
         <w:rPr>
@@ -332,23 +316,7 @@
         <w:ind w:right="163"/>
       </w:pPr>
       <w:r>
-        <w:t xml:space="preserve">Refresh </w:t>
-      </w:r>
-      <w:proofErr w:type="spellStart"/>
-      <w:r>
-        <w:t>fieldmaps</w:t>
-      </w:r>
-      <w:proofErr w:type="spellEnd"/>
-      <w:r>
-        <w:t xml:space="preserve"> and select the three dots to the right of the online map (for us it is titled </w:t>
-      </w:r>
-      <w:proofErr w:type="spellStart"/>
-      <w:r>
-        <w:t>recensus_march</w:t>
-      </w:r>
-      <w:proofErr w:type="spellEnd"/>
-      <w:r>
-        <w:t xml:space="preserve"> 29). Select download offline area, then zoom out and download the whole map. Click on the three dots to the right of the name and select</w:t>
+        <w:t>Refresh fieldmaps and select the three dots to the right of the online map (for us it is titled recensus_march 29). Select download offline area, then zoom out and download the whole map. Click on the three dots to the right of the name and select</w:t>
       </w:r>
       <w:r>
         <w:rPr>
@@ -673,7 +641,6 @@
         </w:rPr>
         <w:t xml:space="preserve"> </w:t>
       </w:r>
-      <w:proofErr w:type="spellStart"/>
       <w:r>
         <w:rPr>
           <w:b/>
@@ -681,7 +648,6 @@
         </w:rPr>
         <w:t>wifi</w:t>
       </w:r>
-      <w:proofErr w:type="spellEnd"/>
       <w:r>
         <w:rPr>
           <w:b/>
@@ -1089,21 +1055,7 @@
         <w:rPr>
           <w:b/>
         </w:rPr>
-        <w:t xml:space="preserve">check that the </w:t>
-      </w:r>
-      <w:proofErr w:type="spellStart"/>
-      <w:r>
-        <w:rPr>
-          <w:b/>
-        </w:rPr>
-        <w:t>wifi</w:t>
-      </w:r>
-      <w:proofErr w:type="spellEnd"/>
-      <w:r>
-        <w:rPr>
-          <w:b/>
-        </w:rPr>
-        <w:t xml:space="preserve"> is off. </w:t>
+        <w:t xml:space="preserve">check that the wifi is off. </w:t>
       </w:r>
       <w:r>
         <w:t>Go to the general settings and ensure it is turned off.</w:t>
@@ -1124,15 +1076,7 @@
         <w:ind w:left="100"/>
       </w:pPr>
       <w:r>
-        <w:t xml:space="preserve">We follow Condit (1998) protocols, which for a </w:t>
-      </w:r>
-      <w:proofErr w:type="spellStart"/>
-      <w:r>
-        <w:t>recensus</w:t>
-      </w:r>
-      <w:proofErr w:type="spellEnd"/>
-      <w:r>
-        <w:t xml:space="preserve"> can be summarized as follow:</w:t>
+        <w:t>We follow Condit (1998) protocols, which for a recensus can be summarized as follow:</w:t>
       </w:r>
     </w:p>
     <w:p>
@@ -2076,6 +2020,12 @@
         <w:t xml:space="preserve"> </w:t>
       </w:r>
       <w:r>
+        <w:rPr>
+          <w:spacing w:val="-4"/>
+        </w:rPr>
+        <w:t xml:space="preserve">on trees under 100mm dbh </w:t>
+      </w:r>
+      <w:r>
         <w:t>tags</w:t>
       </w:r>
       <w:r>
@@ -2245,7 +2195,13 @@
         <w:t xml:space="preserve">unless </w:t>
       </w:r>
       <w:r>
-        <w:t xml:space="preserve">you are in a boggy/wet area. In </w:t>
+        <w:t>you are in a boggy/wet area</w:t>
+      </w:r>
+      <w:r>
+        <w:t xml:space="preserve"> or an area with high leaf litter</w:t>
+      </w:r>
+      <w:r>
+        <w:t xml:space="preserve">. In </w:t>
       </w:r>
       <w:r>
         <w:rPr>
@@ -2263,7 +2219,13 @@
         <w:t xml:space="preserve"> </w:t>
       </w:r>
       <w:r>
-        <w:t>ground.</w:t>
+        <w:t>ground</w:t>
+      </w:r>
+      <w:r>
+        <w:t>/leaf litter</w:t>
+      </w:r>
+      <w:r>
+        <w:t>.</w:t>
       </w:r>
     </w:p>
     <w:p>
@@ -2756,6 +2718,9 @@
       </w:r>
       <w:r>
         <w:t>detail).</w:t>
+      </w:r>
+      <w:r>
+        <w:t xml:space="preserve"> If the tree is leaning measure from the underside of the lean.</w:t>
       </w:r>
     </w:p>
     <w:p>
@@ -3112,6 +3077,29 @@
     <w:p>
       <w:pPr>
         <w:pStyle w:val="ListParagraph"/>
+      </w:pPr>
+    </w:p>
+    <w:p>
+      <w:pPr>
+        <w:pStyle w:val="ListParagraph"/>
+        <w:numPr>
+          <w:ilvl w:val="2"/>
+          <w:numId w:val="3"/>
+        </w:numPr>
+        <w:tabs>
+          <w:tab w:val="left" w:pos="1539"/>
+          <w:tab w:val="left" w:pos="1540"/>
+        </w:tabs>
+        <w:spacing w:before="158" w:line="276" w:lineRule="auto"/>
+        <w:ind w:right="160"/>
+      </w:pPr>
+      <w:r>
+        <w:t>Note, small dbh tapes are more accurate than calipers for even the smallest stems</w:t>
+      </w:r>
+    </w:p>
+    <w:p>
+      <w:pPr>
+        <w:pStyle w:val="ListParagraph"/>
         <w:numPr>
           <w:ilvl w:val="1"/>
           <w:numId w:val="3"/>
@@ -3264,6 +3252,20 @@
         </w:rPr>
         <w:t>below.</w:t>
       </w:r>
+      <w:r>
+        <w:rPr>
+          <w:spacing w:val="-3"/>
+        </w:rPr>
+        <w:t xml:space="preserve"> </w:t>
+      </w:r>
+      <w:r>
+        <w:rPr>
+          <w:b/>
+          <w:bCs/>
+          <w:spacing w:val="-3"/>
+        </w:rPr>
+        <w:t>DBH should always be rounded down to the nearest millimeter, never up.</w:t>
+      </w:r>
     </w:p>
     <w:p>
       <w:pPr>
@@ -3576,15 +3578,7 @@
         <w:t xml:space="preserve">irregular, </w:t>
       </w:r>
       <w:r>
-        <w:t>and a different HOM does not resolve irregularity issues, use code I (</w:t>
-      </w:r>
-      <w:proofErr w:type="gramStart"/>
-      <w:r>
-        <w:t>e.g.</w:t>
-      </w:r>
-      <w:proofErr w:type="gramEnd"/>
-      <w:r>
-        <w:t xml:space="preserve"> in the Codes</w:t>
+        <w:t>and a different HOM does not resolve irregularity issues, use code I (e.g. in the Codes</w:t>
       </w:r>
       <w:r>
         <w:rPr>
@@ -3611,7 +3605,11 @@
         <w:ind w:right="245"/>
       </w:pPr>
       <w:r>
-        <w:t>After each stem measurement is taken, mark the height of measure (HOM) with a lumber crayon or spray paint. Ideally the spray paint at BH will allow for consistency in where</w:t>
+        <w:t xml:space="preserve">After each stem measurement is taken, mark the height of measure (HOM) with a lumber crayon or spray paint. Ideally the spray paint at BH will allow for consistency in </w:t>
+      </w:r>
+      <w:r>
+        <w:lastRenderedPageBreak/>
+        <w:t>where</w:t>
       </w:r>
       <w:r>
         <w:rPr>
@@ -3757,7 +3755,13 @@
       </w:pPr>
       <w:r>
         <w:lastRenderedPageBreak/>
-        <w:t>When you find a stem that has been marked with spray paint from a previous census, DOUBLE CHECK that that is the correct height (make sure BH was measured from uphill,</w:t>
+        <w:t>When you find a stem that has been marked with spray paint from a previous census, DOUBLE CHECK that that is the correct height (make sure BH was measured from uphill</w:t>
+      </w:r>
+      <w:r>
+        <w:t xml:space="preserve"> side</w:t>
+      </w:r>
+      <w:r>
+        <w:t>,</w:t>
       </w:r>
       <w:r>
         <w:rPr>
@@ -5570,16 +5574,8 @@
         <w:rPr>
           <w:i/>
         </w:rPr>
-        <w:t xml:space="preserve">Fagus </w:t>
-      </w:r>
-      <w:proofErr w:type="spellStart"/>
-      <w:r>
-        <w:rPr>
-          <w:i/>
-        </w:rPr>
-        <w:t>grandifolia</w:t>
-      </w:r>
-      <w:proofErr w:type="spellEnd"/>
+        <w:t>Fagus grandifolia</w:t>
+      </w:r>
       <w:r>
         <w:t>) trees within the SCBI plot.</w:t>
       </w:r>
@@ -5706,13 +5702,8 @@
         <w:t xml:space="preserve">wire with ID tag </w:t>
       </w:r>
       <w:r>
-        <w:t>- First largest stem (</w:t>
-      </w:r>
-      <w:proofErr w:type="gramStart"/>
-      <w:r>
-        <w:t>principle</w:t>
-      </w:r>
-      <w:proofErr w:type="gramEnd"/>
+        <w:t>- First largest stem (principle</w:t>
+      </w:r>
       <w:r>
         <w:rPr>
           <w:spacing w:val="-13"/>
@@ -6271,11 +6262,9 @@
         </w:rPr>
         <w:t xml:space="preserve"> </w:t>
       </w:r>
-      <w:proofErr w:type="gramStart"/>
       <w:r>
         <w:t>e.g.</w:t>
       </w:r>
-      <w:proofErr w:type="gramEnd"/>
       <w:r>
         <w:rPr>
           <w:spacing w:val="-7"/>
@@ -6330,14 +6319,12 @@
         </w:rPr>
         <w:t xml:space="preserve"> </w:t>
       </w:r>
-      <w:proofErr w:type="spellStart"/>
       <w:r>
         <w:rPr>
           <w:i/>
         </w:rPr>
         <w:t>umbellata</w:t>
       </w:r>
-      <w:proofErr w:type="spellEnd"/>
       <w:r>
         <w:rPr>
           <w:i/>
@@ -6352,21 +6339,7 @@
         <w:rPr>
           <w:i/>
         </w:rPr>
-        <w:t xml:space="preserve">Fagus </w:t>
-      </w:r>
-      <w:proofErr w:type="spellStart"/>
-      <w:r>
-        <w:rPr>
-          <w:i/>
-        </w:rPr>
-        <w:t>grandifolia</w:t>
-      </w:r>
-      <w:proofErr w:type="spellEnd"/>
-      <w:r>
-        <w:rPr>
-          <w:i/>
-        </w:rPr>
-        <w:t xml:space="preserve"> </w:t>
+        <w:t xml:space="preserve">Fagus grandifolia </w:t>
       </w:r>
       <w:r>
         <w:t xml:space="preserve">(American beech) and </w:t>
@@ -6964,69 +6937,13 @@
         <w:rPr>
           <w:lang w:val="es-ES"/>
         </w:rPr>
-        <w:t xml:space="preserve">Clonal </w:t>
-      </w:r>
-      <w:proofErr w:type="spellStart"/>
+        <w:t>Clonal Species (astr, libe, e</w:t>
+      </w:r>
       <w:r>
         <w:rPr>
           <w:lang w:val="es-ES"/>
         </w:rPr>
-        <w:t>Species</w:t>
-      </w:r>
-      <w:proofErr w:type="spellEnd"/>
-      <w:r>
-        <w:rPr>
-          <w:lang w:val="es-ES"/>
-        </w:rPr>
-        <w:t xml:space="preserve"> (</w:t>
-      </w:r>
-      <w:proofErr w:type="spellStart"/>
-      <w:r>
-        <w:rPr>
-          <w:lang w:val="es-ES"/>
-        </w:rPr>
-        <w:t>astr</w:t>
-      </w:r>
-      <w:proofErr w:type="spellEnd"/>
-      <w:r>
-        <w:rPr>
-          <w:lang w:val="es-ES"/>
-        </w:rPr>
-        <w:t xml:space="preserve">, libe, </w:t>
-      </w:r>
-      <w:proofErr w:type="spellStart"/>
-      <w:r>
-        <w:rPr>
-          <w:lang w:val="es-ES"/>
-        </w:rPr>
-        <w:t>e</w:t>
-      </w:r>
-      <w:r>
-        <w:rPr>
-          <w:lang w:val="es-ES"/>
-        </w:rPr>
-        <w:t>lum</w:t>
-      </w:r>
-      <w:proofErr w:type="spellEnd"/>
-      <w:r>
-        <w:rPr>
-          <w:lang w:val="es-ES"/>
-        </w:rPr>
-        <w:t xml:space="preserve">, </w:t>
-      </w:r>
-      <w:proofErr w:type="spellStart"/>
-      <w:r>
-        <w:rPr>
-          <w:lang w:val="es-ES"/>
-        </w:rPr>
-        <w:t>fagr</w:t>
-      </w:r>
-      <w:proofErr w:type="spellEnd"/>
-      <w:r>
-        <w:rPr>
-          <w:lang w:val="es-ES"/>
-        </w:rPr>
-        <w:t>)</w:t>
+        <w:t>lum, fagr)</w:t>
       </w:r>
     </w:p>
     <w:p>
@@ -7073,11 +6990,9 @@
         </w:rPr>
         <w:t xml:space="preserve"> </w:t>
       </w:r>
-      <w:proofErr w:type="gramStart"/>
       <w:r>
         <w:t>e.g.</w:t>
       </w:r>
-      <w:proofErr w:type="gramEnd"/>
       <w:r>
         <w:rPr>
           <w:spacing w:val="-7"/>
@@ -7132,14 +7047,12 @@
         </w:rPr>
         <w:t xml:space="preserve"> </w:t>
       </w:r>
-      <w:proofErr w:type="spellStart"/>
       <w:r>
         <w:rPr>
           <w:i/>
         </w:rPr>
         <w:t>umbellata</w:t>
       </w:r>
-      <w:proofErr w:type="spellEnd"/>
       <w:r>
         <w:rPr>
           <w:i/>
@@ -7154,21 +7067,7 @@
         <w:rPr>
           <w:i/>
         </w:rPr>
-        <w:t xml:space="preserve">Fagus </w:t>
-      </w:r>
-      <w:proofErr w:type="spellStart"/>
-      <w:r>
-        <w:rPr>
-          <w:i/>
-        </w:rPr>
-        <w:t>grandifolia</w:t>
-      </w:r>
-      <w:proofErr w:type="spellEnd"/>
-      <w:r>
-        <w:rPr>
-          <w:i/>
-        </w:rPr>
-        <w:t xml:space="preserve"> </w:t>
+        <w:t xml:space="preserve">Fagus grandifolia </w:t>
       </w:r>
       <w:r>
         <w:t xml:space="preserve">(American beech) and </w:t>
@@ -7477,15 +7376,7 @@
         <w:ind w:left="820" w:right="331"/>
       </w:pPr>
       <w:r>
-        <w:t xml:space="preserve">1.3 meters) to get an accurate DBH. A common example of this in other </w:t>
-      </w:r>
-      <w:proofErr w:type="spellStart"/>
-      <w:r>
-        <w:t>ForestGEO</w:t>
-      </w:r>
-      <w:proofErr w:type="spellEnd"/>
-      <w:r>
-        <w:t xml:space="preserve"> plots is trees with large buttresses (see image from Condit below). More often in the SCBI plot, Big Trees occur when two large stems grow together, resulting in tissue that has a different growth behavior than the main trunk.</w:t>
+        <w:t>1.3 meters) to get an accurate DBH. A common example of this in other ForestGEO plots is trees with large buttresses (see image from Condit below). More often in the SCBI plot, Big Trees occur when two large stems grow together, resulting in tissue that has a different growth behavior than the main trunk.</w:t>
       </w:r>
     </w:p>
     <w:p>
@@ -8667,15 +8558,7 @@
         <w:ind w:left="100" w:right="172"/>
       </w:pPr>
       <w:r>
-        <w:t>In the app, code options will appear to the user as the code - full description (</w:t>
-      </w:r>
-      <w:proofErr w:type="spellStart"/>
-      <w:r>
-        <w:t>eg.</w:t>
-      </w:r>
-      <w:proofErr w:type="spellEnd"/>
-      <w:r>
-        <w:t xml:space="preserve"> A - alternate HOM)</w:t>
+        <w:t>In the app, code options will appear to the user as the code - full description (eg. A - alternate HOM)</w:t>
       </w:r>
     </w:p>
     <w:p>
@@ -9057,15 +8940,7 @@
               <w:pStyle w:val="TableParagraph"/>
             </w:pPr>
             <w:r>
-              <w:t xml:space="preserve">For </w:t>
-            </w:r>
-            <w:proofErr w:type="spellStart"/>
-            <w:r>
-              <w:t>multistem</w:t>
-            </w:r>
-            <w:proofErr w:type="spellEnd"/>
-            <w:r>
-              <w:t xml:space="preserve"> species, code applied to each stem significantly broken above BH.</w:t>
+              <w:t>For multistem species, code applied to each stem significantly broken above BH.</w:t>
             </w:r>
           </w:p>
         </w:tc>
@@ -10019,15 +9894,7 @@
               <w:t xml:space="preserve">dead </w:t>
             </w:r>
             <w:r>
-              <w:t xml:space="preserve">and there is another stem coming from the ground (&gt;= 10mm </w:t>
-            </w:r>
-            <w:proofErr w:type="gramStart"/>
-            <w:r>
-              <w:t>DBH,&lt;</w:t>
-            </w:r>
-            <w:proofErr w:type="gramEnd"/>
-            <w:r>
-              <w:t>0.25 m distance from first stem) the main stem still receives code M (not R!).</w:t>
+              <w:t>and there is another stem coming from the ground (&gt;= 10mm DBH,&lt;0.25 m distance from first stem) the main stem still receives code M (not R!).</w:t>
             </w:r>
           </w:p>
         </w:tc>
@@ -10246,15 +10113,7 @@
               <w:ind w:left="109" w:right="459"/>
             </w:pPr>
             <w:r>
-              <w:t xml:space="preserve">stem dead; living </w:t>
-            </w:r>
-            <w:proofErr w:type="spellStart"/>
-            <w:r>
-              <w:t>reprouts</w:t>
-            </w:r>
-            <w:proofErr w:type="spellEnd"/>
-            <w:r>
-              <w:t xml:space="preserve"> or epicormic branches below 1.3m</w:t>
+              <w:t>stem dead; living reprouts or epicormic branches below 1.3m</w:t>
             </w:r>
           </w:p>
         </w:tc>
@@ -10729,37 +10588,8 @@
         <w:rPr>
           <w:i/>
         </w:rPr>
-        <w:t xml:space="preserve">Note: you can find a spreadsheet of the errors and their explanations in the </w:t>
-      </w:r>
-      <w:proofErr w:type="spellStart"/>
-      <w:r>
-        <w:rPr>
-          <w:i/>
-        </w:rPr>
-        <w:t>Github</w:t>
-      </w:r>
-      <w:proofErr w:type="spellEnd"/>
-      <w:r>
-        <w:rPr>
-          <w:i/>
-        </w:rPr>
-        <w:t xml:space="preserve"> repository, in the folder </w:t>
-      </w:r>
-      <w:proofErr w:type="spellStart"/>
-      <w:r>
-        <w:rPr>
-          <w:i/>
-        </w:rPr>
-        <w:t>QAQC_reports</w:t>
-      </w:r>
-      <w:proofErr w:type="spellEnd"/>
-      <w:r>
-        <w:rPr>
-          <w:i/>
-        </w:rPr>
-        <w:t xml:space="preserve"> titled “</w:t>
-      </w:r>
-      <w:proofErr w:type="spellStart"/>
+        <w:t>Note: you can find a spreadsheet of the errors and their explanations in the Github repository, in the folder QAQC_reports titled “</w:t>
+      </w:r>
       <w:r>
         <w:rPr>
           <w:b/>
@@ -10767,7 +10597,6 @@
         </w:rPr>
         <w:t>GitHubAction_checks</w:t>
       </w:r>
-      <w:proofErr w:type="spellEnd"/>
       <w:r>
         <w:rPr>
           <w:i/>
@@ -10926,14 +10755,12 @@
                 <w:sz w:val="20"/>
               </w:rPr>
             </w:pPr>
-            <w:proofErr w:type="spellStart"/>
             <w:r>
               <w:rPr>
                 <w:sz w:val="20"/>
               </w:rPr>
               <w:t>duplicatedStemTags</w:t>
             </w:r>
-            <w:proofErr w:type="spellEnd"/>
           </w:p>
         </w:tc>
         <w:tc>
@@ -10996,14 +10823,12 @@
                 <w:sz w:val="20"/>
               </w:rPr>
             </w:pPr>
-            <w:proofErr w:type="spellStart"/>
             <w:r>
               <w:rPr>
                 <w:sz w:val="20"/>
               </w:rPr>
               <w:t>missedStem</w:t>
             </w:r>
-            <w:proofErr w:type="spellEnd"/>
           </w:p>
         </w:tc>
         <w:tc>
@@ -11066,14 +10891,12 @@
                 <w:sz w:val="20"/>
               </w:rPr>
             </w:pPr>
-            <w:proofErr w:type="spellStart"/>
             <w:r>
               <w:rPr>
                 <w:sz w:val="20"/>
               </w:rPr>
               <w:t>suspiciousNegativeGrowth</w:t>
             </w:r>
-            <w:proofErr w:type="spellEnd"/>
           </w:p>
         </w:tc>
         <w:tc>
@@ -11114,21 +10937,7 @@
               <w:rPr>
                 <w:sz w:val="20"/>
               </w:rPr>
-              <w:t>Check for diameters that decrease too much, to prevent this in the field add code DV (</w:t>
-            </w:r>
-            <w:proofErr w:type="spellStart"/>
-            <w:r>
-              <w:rPr>
-                <w:sz w:val="20"/>
-              </w:rPr>
-              <w:t>dbh</w:t>
-            </w:r>
-            <w:proofErr w:type="spellEnd"/>
-            <w:r>
-              <w:rPr>
-                <w:sz w:val="20"/>
-              </w:rPr>
-              <w:t xml:space="preserve"> verified) if you have double checked that this measurement is correct</w:t>
+              <w:t>Check for diameters that decrease too much, to prevent this in the field add code DV (dbh verified) if you have double checked that this measurement is correct</w:t>
             </w:r>
           </w:p>
         </w:tc>
@@ -11150,14 +10959,12 @@
                 <w:sz w:val="20"/>
               </w:rPr>
             </w:pPr>
-            <w:proofErr w:type="spellStart"/>
             <w:r>
               <w:rPr>
                 <w:sz w:val="20"/>
               </w:rPr>
               <w:t>suspiciousPositiveGrowth</w:t>
             </w:r>
-            <w:proofErr w:type="spellEnd"/>
           </w:p>
         </w:tc>
         <w:tc>
@@ -11198,21 +11005,7 @@
               <w:rPr>
                 <w:sz w:val="20"/>
               </w:rPr>
-              <w:t>Check for diameters that increase too much, to prevent this in the field add code DV (</w:t>
-            </w:r>
-            <w:proofErr w:type="spellStart"/>
-            <w:r>
-              <w:rPr>
-                <w:sz w:val="20"/>
-              </w:rPr>
-              <w:t>dbh</w:t>
-            </w:r>
-            <w:proofErr w:type="spellEnd"/>
-            <w:r>
-              <w:rPr>
-                <w:sz w:val="20"/>
-              </w:rPr>
-              <w:t xml:space="preserve"> verified) if you have double checked that this measurement is correct</w:t>
+              <w:t>Check for diameters that increase too much, to prevent this in the field add code DV (dbh verified) if you have double checked that this measurement is correct</w:t>
             </w:r>
           </w:p>
         </w:tc>
@@ -11302,14 +11095,12 @@
                 <w:sz w:val="20"/>
               </w:rPr>
             </w:pPr>
-            <w:proofErr w:type="spellStart"/>
             <w:r>
               <w:rPr>
                 <w:sz w:val="20"/>
               </w:rPr>
               <w:t>missingDBH</w:t>
             </w:r>
-            <w:proofErr w:type="spellEnd"/>
           </w:p>
         </w:tc>
         <w:tc>
@@ -11372,14 +11163,12 @@
                 <w:sz w:val="20"/>
               </w:rPr>
             </w:pPr>
-            <w:proofErr w:type="spellStart"/>
             <w:r>
               <w:rPr>
                 <w:sz w:val="20"/>
               </w:rPr>
               <w:t>unjustifiedZeroDBH</w:t>
             </w:r>
-            <w:proofErr w:type="spellEnd"/>
           </w:p>
         </w:tc>
         <w:tc>
@@ -11420,21 +11209,7 @@
               <w:rPr>
                 <w:sz w:val="20"/>
               </w:rPr>
-              <w:t xml:space="preserve">Check that </w:t>
-            </w:r>
-            <w:proofErr w:type="spellStart"/>
-            <w:r>
-              <w:rPr>
-                <w:sz w:val="20"/>
-              </w:rPr>
-              <w:t>dbh</w:t>
-            </w:r>
-            <w:proofErr w:type="spellEnd"/>
-            <w:r>
-              <w:rPr>
-                <w:sz w:val="20"/>
-              </w:rPr>
-              <w:t>=0 is justified by X or C in codes</w:t>
+              <w:t>Check that dbh=0 is justified by X or C in codes</w:t>
             </w:r>
           </w:p>
         </w:tc>
@@ -11456,14 +11231,12 @@
                 <w:sz w:val="20"/>
               </w:rPr>
             </w:pPr>
-            <w:proofErr w:type="spellStart"/>
             <w:r>
               <w:rPr>
                 <w:sz w:val="20"/>
               </w:rPr>
               <w:t>missingCrownPosition</w:t>
             </w:r>
-            <w:proofErr w:type="spellEnd"/>
           </w:p>
         </w:tc>
         <w:tc>
@@ -11526,14 +11299,12 @@
                 <w:sz w:val="20"/>
               </w:rPr>
             </w:pPr>
-            <w:proofErr w:type="spellStart"/>
             <w:r>
               <w:rPr>
                 <w:sz w:val="20"/>
               </w:rPr>
               <w:t>deadButNowAlive</w:t>
             </w:r>
-            <w:proofErr w:type="spellEnd"/>
           </w:p>
         </w:tc>
         <w:tc>
@@ -11574,21 +11345,7 @@
               <w:rPr>
                 <w:sz w:val="20"/>
               </w:rPr>
-              <w:t>Check if tree was found alive after being recorded as dead, add code DV (</w:t>
-            </w:r>
-            <w:proofErr w:type="spellStart"/>
-            <w:r>
-              <w:rPr>
-                <w:sz w:val="20"/>
-              </w:rPr>
-              <w:t>dbh</w:t>
-            </w:r>
-            <w:proofErr w:type="spellEnd"/>
-            <w:r>
-              <w:rPr>
-                <w:sz w:val="20"/>
-              </w:rPr>
-              <w:t xml:space="preserve"> verified) if not already present</w:t>
+              <w:t>Check if tree was found alive after being recorded as dead, add code DV (dbh verified) if not already present</w:t>
             </w:r>
           </w:p>
         </w:tc>
@@ -11610,14 +11367,12 @@
                 <w:sz w:val="20"/>
               </w:rPr>
             </w:pPr>
-            <w:proofErr w:type="spellStart"/>
             <w:r>
               <w:rPr>
                 <w:sz w:val="20"/>
               </w:rPr>
               <w:t>DCbutNowDS</w:t>
             </w:r>
-            <w:proofErr w:type="spellEnd"/>
           </w:p>
         </w:tc>
         <w:tc>
@@ -11680,14 +11435,12 @@
                 <w:sz w:val="20"/>
               </w:rPr>
             </w:pPr>
-            <w:proofErr w:type="spellStart"/>
             <w:r>
               <w:rPr>
                 <w:sz w:val="20"/>
               </w:rPr>
               <w:t>missingPercentCrownIntact</w:t>
             </w:r>
-            <w:proofErr w:type="spellEnd"/>
           </w:p>
         </w:tc>
         <w:tc>
@@ -11750,14 +11503,12 @@
                 <w:sz w:val="20"/>
               </w:rPr>
             </w:pPr>
-            <w:proofErr w:type="spellStart"/>
             <w:r>
               <w:rPr>
                 <w:sz w:val="20"/>
               </w:rPr>
               <w:t>missingPercentCrownLiving</w:t>
             </w:r>
-            <w:proofErr w:type="spellEnd"/>
           </w:p>
         </w:tc>
         <w:tc>
@@ -11820,19 +11571,11 @@
                 <w:sz w:val="20"/>
               </w:rPr>
             </w:pPr>
-            <w:proofErr w:type="spellStart"/>
-            <w:r>
-              <w:rPr>
-                <w:sz w:val="20"/>
-              </w:rPr>
-              <w:t>DeadButCrownLivingNotZer</w:t>
-            </w:r>
-            <w:proofErr w:type="spellEnd"/>
-            <w:r>
-              <w:rPr>
-                <w:sz w:val="20"/>
-              </w:rPr>
-              <w:t xml:space="preserve"> o</w:t>
+            <w:r>
+              <w:rPr>
+                <w:sz w:val="20"/>
+              </w:rPr>
+              <w:t>DeadButCrownLivingNotZer o</w:t>
             </w:r>
           </w:p>
         </w:tc>
@@ -11896,28 +11639,12 @@
                 <w:sz w:val="20"/>
               </w:rPr>
             </w:pPr>
-            <w:proofErr w:type="spellStart"/>
-            <w:r>
-              <w:rPr>
-                <w:sz w:val="20"/>
-              </w:rPr>
-              <w:t>CrownLivingGreaterThanCr</w:t>
-            </w:r>
-            <w:proofErr w:type="spellEnd"/>
-            <w:r>
-              <w:rPr>
-                <w:sz w:val="20"/>
-              </w:rPr>
-              <w:t xml:space="preserve"> </w:t>
-            </w:r>
-            <w:proofErr w:type="spellStart"/>
-            <w:r>
-              <w:rPr>
-                <w:sz w:val="20"/>
-              </w:rPr>
-              <w:t>ownIntact</w:t>
-            </w:r>
-            <w:proofErr w:type="spellEnd"/>
+            <w:r>
+              <w:rPr>
+                <w:sz w:val="20"/>
+              </w:rPr>
+              <w:t>CrownLivingGreaterThanCr ownIntact</w:t>
+            </w:r>
           </w:p>
         </w:tc>
         <w:tc>
@@ -11980,14 +11707,12 @@
                 <w:sz w:val="20"/>
               </w:rPr>
             </w:pPr>
-            <w:proofErr w:type="spellStart"/>
             <w:r>
               <w:rPr>
                 <w:sz w:val="20"/>
               </w:rPr>
               <w:t>statusAbutUnhealthy</w:t>
             </w:r>
-            <w:proofErr w:type="spellEnd"/>
           </w:p>
         </w:tc>
         <w:tc>
@@ -12056,14 +11781,12 @@
                 <w:sz w:val="20"/>
               </w:rPr>
             </w:pPr>
-            <w:proofErr w:type="spellStart"/>
             <w:r>
               <w:rPr>
                 <w:sz w:val="20"/>
               </w:rPr>
               <w:t>missingFad</w:t>
             </w:r>
-            <w:proofErr w:type="spellEnd"/>
           </w:p>
         </w:tc>
         <w:tc>
@@ -12126,14 +11849,12 @@
                 <w:sz w:val="20"/>
               </w:rPr>
             </w:pPr>
-            <w:proofErr w:type="spellStart"/>
             <w:r>
               <w:rPr>
                 <w:sz w:val="20"/>
               </w:rPr>
               <w:t>missingWoundLevel</w:t>
             </w:r>
-            <w:proofErr w:type="spellEnd"/>
           </w:p>
         </w:tc>
         <w:tc>
@@ -12196,14 +11917,12 @@
                 <w:sz w:val="20"/>
               </w:rPr>
             </w:pPr>
-            <w:proofErr w:type="spellStart"/>
             <w:r>
               <w:rPr>
                 <w:sz w:val="20"/>
               </w:rPr>
               <w:t>missingWinFad</w:t>
             </w:r>
-            <w:proofErr w:type="spellEnd"/>
           </w:p>
         </w:tc>
         <w:tc>
@@ -12266,14 +11985,12 @@
                 <w:sz w:val="20"/>
               </w:rPr>
             </w:pPr>
-            <w:proofErr w:type="spellStart"/>
             <w:r>
               <w:rPr>
                 <w:sz w:val="20"/>
               </w:rPr>
               <w:t>missingCankerLevel</w:t>
             </w:r>
-            <w:proofErr w:type="spellEnd"/>
           </w:p>
         </w:tc>
         <w:tc>
@@ -12314,21 +12031,7 @@
               <w:rPr>
                 <w:sz w:val="20"/>
               </w:rPr>
-              <w:t xml:space="preserve">Check that there is a </w:t>
-            </w:r>
-            <w:proofErr w:type="spellStart"/>
-            <w:r>
-              <w:rPr>
-                <w:sz w:val="20"/>
-              </w:rPr>
-              <w:t>canker_swelling_deformity</w:t>
-            </w:r>
-            <w:proofErr w:type="spellEnd"/>
-            <w:r>
-              <w:rPr>
-                <w:sz w:val="20"/>
-              </w:rPr>
-              <w:t xml:space="preserve"> level when K in FAD</w:t>
+              <w:t>Check that there is a canker_swelling_deformity level when K in FAD</w:t>
             </w:r>
           </w:p>
         </w:tc>
@@ -12350,14 +12053,12 @@
                 <w:sz w:val="20"/>
               </w:rPr>
             </w:pPr>
-            <w:proofErr w:type="spellStart"/>
             <w:r>
               <w:rPr>
                 <w:sz w:val="20"/>
               </w:rPr>
               <w:t>missingKinFad</w:t>
             </w:r>
-            <w:proofErr w:type="spellEnd"/>
           </w:p>
         </w:tc>
         <w:tc>
@@ -12398,21 +12099,7 @@
               <w:rPr>
                 <w:sz w:val="20"/>
               </w:rPr>
-              <w:t xml:space="preserve">Check that there is a K in FAD if a there is </w:t>
-            </w:r>
-            <w:proofErr w:type="spellStart"/>
-            <w:r>
-              <w:rPr>
-                <w:sz w:val="20"/>
-              </w:rPr>
-              <w:t>canker_swelling_deformity</w:t>
-            </w:r>
-            <w:proofErr w:type="spellEnd"/>
-            <w:r>
-              <w:rPr>
-                <w:sz w:val="20"/>
-              </w:rPr>
-              <w:t xml:space="preserve"> level</w:t>
+              <w:t>Check that there is a K in FAD if a there is canker_swelling_deformity level</w:t>
             </w:r>
           </w:p>
         </w:tc>
@@ -12480,14 +12167,12 @@
                 <w:sz w:val="20"/>
               </w:rPr>
             </w:pPr>
-            <w:proofErr w:type="spellStart"/>
             <w:r>
               <w:rPr>
                 <w:sz w:val="20"/>
               </w:rPr>
               <w:t>missingRotLevel</w:t>
             </w:r>
-            <w:proofErr w:type="spellEnd"/>
           </w:p>
         </w:tc>
         <w:tc>
@@ -12550,14 +12235,12 @@
                 <w:sz w:val="20"/>
               </w:rPr>
             </w:pPr>
-            <w:proofErr w:type="spellStart"/>
             <w:r>
               <w:rPr>
                 <w:sz w:val="20"/>
               </w:rPr>
               <w:t>missingRinFad</w:t>
             </w:r>
-            <w:proofErr w:type="spellEnd"/>
           </w:p>
         </w:tc>
         <w:tc>
@@ -12632,23 +12315,7 @@
           <w:b/>
           <w:bCs/>
         </w:rPr>
-        <w:t>“</w:t>
-      </w:r>
-      <w:proofErr w:type="gramStart"/>
-      <w:r>
-        <w:rPr>
-          <w:b/>
-          <w:bCs/>
-        </w:rPr>
-        <w:t>tag</w:t>
-      </w:r>
-      <w:proofErr w:type="gramEnd"/>
-      <w:r>
-        <w:rPr>
-          <w:b/>
-          <w:bCs/>
-        </w:rPr>
-        <w:t xml:space="preserve"> removed”</w:t>
+        <w:t>“tag removed”</w:t>
       </w:r>
       <w:r>
         <w:rPr>
@@ -12681,34 +12348,10 @@
           <w:b/>
           <w:bCs/>
         </w:rPr>
-        <w:t>“</w:t>
-      </w:r>
-      <w:proofErr w:type="gramStart"/>
-      <w:r>
-        <w:rPr>
-          <w:b/>
-          <w:bCs/>
-        </w:rPr>
-        <w:t>species</w:t>
-      </w:r>
-      <w:proofErr w:type="gramEnd"/>
-      <w:r>
-        <w:rPr>
-          <w:b/>
-          <w:bCs/>
-        </w:rPr>
-        <w:t xml:space="preserve"> is not __ is ___”</w:t>
-      </w:r>
-      <w:r>
-        <w:t xml:space="preserve"> – put when you find a species that is mis-identified (the ___ are each a species code i.e. </w:t>
-      </w:r>
-      <w:proofErr w:type="spellStart"/>
-      <w:r>
-        <w:t>libe</w:t>
-      </w:r>
-      <w:proofErr w:type="spellEnd"/>
-      <w:r>
-        <w:t>)</w:t>
+        <w:t>“species is not __ is ___”</w:t>
+      </w:r>
+      <w:r>
+        <w:t xml:space="preserve"> – put when you find a species that is mis-identified (the ___ are each a species code i.e. libe)</w:t>
       </w:r>
     </w:p>
     <w:p>
@@ -12724,23 +12367,7 @@
           <w:b/>
           <w:bCs/>
         </w:rPr>
-        <w:t>“</w:t>
-      </w:r>
-      <w:proofErr w:type="gramStart"/>
-      <w:r>
-        <w:rPr>
-          <w:b/>
-          <w:bCs/>
-        </w:rPr>
-        <w:t>wire</w:t>
-      </w:r>
-      <w:proofErr w:type="gramEnd"/>
-      <w:r>
-        <w:rPr>
-          <w:b/>
-          <w:bCs/>
-        </w:rPr>
-        <w:t xml:space="preserve"> removed”</w:t>
+        <w:t>“wire removed”</w:t>
       </w:r>
       <w:r>
         <w:t xml:space="preserve"> – put for when you remove a wire from a stem. Wires should be removed from a stem that has been dead for 2 censuses, or if it is dead and down. (previously they used code WR for this). It is sometimes necessary for clarity to leave wires in the field to help future field crews deduce stems so it is sometimes a judgement call.</w:t>

</xml_diff>